<commit_message>
Cookies and added points to aHead
</commit_message>
<xml_diff>
--- a/2021/PicoGym/Web Exploitation/Get aHead/Get aHead.docx
+++ b/2021/PicoGym/Web Exploitation/Get aHead/Get aHead.docx
@@ -16,14 +16,28 @@
         </w:rPr>
         <w:t>PicoCTF Get aHead</w:t>
       </w:r>
-    </w:p>
-    <w:p>
-      <w:pPr>
+      <w:r>
         <w:rPr>
           <w:sz w:val="40"/>
           <w:szCs w:val="40"/>
         </w:rPr>
-      </w:pPr>
+        <w:t xml:space="preserve"> 20 points</w:t>
+      </w:r>
+    </w:p>
+    <w:p>
+      <w:pPr>
+        <w:rPr>
+          <w:sz w:val="32"/>
+          <w:szCs w:val="32"/>
+        </w:rPr>
+      </w:pPr>
+      <w:r>
+        <w:rPr>
+          <w:sz w:val="32"/>
+          <w:szCs w:val="32"/>
+        </w:rPr>
+        <w:t>http://mercury.picoctf.net:28916/index.php?</w:t>
+      </w:r>
     </w:p>
     <w:p>
       <w:pPr>
@@ -44,33 +58,8 @@
           <w:sz w:val="32"/>
           <w:szCs w:val="32"/>
         </w:rPr>
-        <w:t xml:space="preserve">implying you can do an </w:t>
-      </w:r>
-      <w:proofErr w:type="spellStart"/>
-      <w:r>
-        <w:rPr>
-          <w:sz w:val="32"/>
-          <w:szCs w:val="32"/>
-        </w:rPr>
-        <w:t>api</w:t>
-      </w:r>
-      <w:proofErr w:type="spellEnd"/>
-      <w:r>
-        <w:rPr>
-          <w:sz w:val="32"/>
-          <w:szCs w:val="32"/>
-        </w:rPr>
-        <w:t xml:space="preserve"> call in their </w:t>
-      </w:r>
-      <w:proofErr w:type="spellStart"/>
-      <w:r>
-        <w:rPr>
-          <w:sz w:val="32"/>
-          <w:szCs w:val="32"/>
-        </w:rPr>
-        <w:t>index.php</w:t>
-      </w:r>
-      <w:proofErr w:type="spellEnd"/>
+        <w:t>implying you can do an api call in their index.php</w:t>
+      </w:r>
     </w:p>
     <w:p>
       <w:pPr>
@@ -108,23 +97,7 @@
           <w:sz w:val="32"/>
           <w:szCs w:val="32"/>
         </w:rPr>
-        <w:t>curl -I HEAD -</w:t>
-      </w:r>
-      <w:proofErr w:type="spellStart"/>
-      <w:r>
-        <w:rPr>
-          <w:sz w:val="32"/>
-          <w:szCs w:val="32"/>
-        </w:rPr>
-        <w:t>i</w:t>
-      </w:r>
-      <w:proofErr w:type="spellEnd"/>
-      <w:r>
-        <w:rPr>
-          <w:sz w:val="32"/>
-          <w:szCs w:val="32"/>
-        </w:rPr>
-        <w:t xml:space="preserve"> </w:t>
+        <w:t xml:space="preserve">curl -I HEAD -i </w:t>
       </w:r>
       <w:hyperlink r:id="rId6" w:history="1">
         <w:r>
@@ -195,47 +168,22 @@
           <w:sz w:val="32"/>
           <w:szCs w:val="32"/>
         </w:rPr>
-        <w:t>-</w:t>
-      </w:r>
-      <w:proofErr w:type="spellStart"/>
-      <w:r>
-        <w:rPr>
-          <w:sz w:val="32"/>
-          <w:szCs w:val="32"/>
-        </w:rPr>
-        <w:t>i</w:t>
-      </w:r>
-      <w:proofErr w:type="spellEnd"/>
-    </w:p>
-    <w:p>
-      <w:pPr>
-        <w:rPr>
-          <w:sz w:val="32"/>
-          <w:szCs w:val="32"/>
-        </w:rPr>
-      </w:pPr>
-      <w:r>
-        <w:rPr>
-          <w:sz w:val="32"/>
-          <w:szCs w:val="32"/>
-        </w:rPr>
-        <w:t>I’ll be able to learn what the unknown -I and -</w:t>
-      </w:r>
-      <w:proofErr w:type="spellStart"/>
-      <w:r>
-        <w:rPr>
-          <w:sz w:val="32"/>
-          <w:szCs w:val="32"/>
-        </w:rPr>
-        <w:t>i</w:t>
-      </w:r>
-      <w:proofErr w:type="spellEnd"/>
-      <w:r>
-        <w:rPr>
-          <w:sz w:val="32"/>
-          <w:szCs w:val="32"/>
-        </w:rPr>
-        <w:t xml:space="preserve"> in this curl command does, by pressing ‘n’ I’ll be able to navigate and by pressing ‘q’ I’ll be able to leave. </w:t>
+        <w:t>-i</w:t>
+      </w:r>
+    </w:p>
+    <w:p>
+      <w:pPr>
+        <w:rPr>
+          <w:sz w:val="32"/>
+          <w:szCs w:val="32"/>
+        </w:rPr>
+      </w:pPr>
+      <w:r>
+        <w:rPr>
+          <w:sz w:val="32"/>
+          <w:szCs w:val="32"/>
+        </w:rPr>
+        <w:t xml:space="preserve">I’ll be able to learn what the unknown -I and -i in this curl command does, by pressing ‘n’ I’ll be able to navigate and by pressing ‘q’ I’ll be able to leave. </w:t>
       </w:r>
     </w:p>
     <w:p>
@@ -267,37 +215,12 @@
         </w:rPr>
         <w:t>Using -</w:t>
       </w:r>
-      <w:proofErr w:type="spellStart"/>
-      <w:r>
-        <w:rPr>
-          <w:sz w:val="32"/>
-          <w:szCs w:val="32"/>
-        </w:rPr>
-        <w:t>i</w:t>
-      </w:r>
-      <w:proofErr w:type="spellEnd"/>
-      <w:r>
-        <w:rPr>
-          <w:sz w:val="32"/>
-          <w:szCs w:val="32"/>
-        </w:rPr>
-        <w:t xml:space="preserve"> is used to include things like cookies &amp; </w:t>
-      </w:r>
-      <w:proofErr w:type="spellStart"/>
-      <w:r>
-        <w:rPr>
-          <w:sz w:val="32"/>
-          <w:szCs w:val="32"/>
-        </w:rPr>
-        <w:t>urls</w:t>
-      </w:r>
-      <w:proofErr w:type="spellEnd"/>
-      <w:r>
-        <w:rPr>
-          <w:sz w:val="32"/>
-          <w:szCs w:val="32"/>
-        </w:rPr>
-        <w:t xml:space="preserve">, without this </w:t>
+      <w:r>
+        <w:rPr>
+          <w:sz w:val="32"/>
+          <w:szCs w:val="32"/>
+        </w:rPr>
+        <w:t xml:space="preserve">i is used to include things like cookies &amp; urls, without this </w:t>
       </w:r>
       <w:r>
         <w:rPr>

</xml_diff>